<commit_message>
Modificações nos textos e layout
</commit_message>
<xml_diff>
--- a/Relatorio1/ADO1Telecom.docx
+++ b/Relatorio1/ADO1Telecom.docx
@@ -1,6 +1,6 @@
 
 <file path=word/document.xml><?xml version="1.0" encoding="utf-8"?>
-<w:document xmlns:wpc="http://schemas.microsoft.com/office/word/2010/wordprocessingCanvas" xmlns:cx="http://schemas.microsoft.com/office/drawing/2014/chartex" xmlns:cx1="http://schemas.microsoft.com/office/drawing/2015/9/8/chartex" xmlns:cx2="http://schemas.microsoft.com/office/drawing/2015/10/21/chartex" xmlns:cx3="http://schemas.microsoft.com/office/drawing/2016/5/9/chartex" xmlns:cx4="http://schemas.microsoft.com/office/drawing/2016/5/10/chartex" xmlns:cx5="http://schemas.microsoft.com/office/drawing/2016/5/11/chartex" xmlns:cx6="http://schemas.microsoft.com/office/drawing/2016/5/12/chartex" xmlns:cx7="http://schemas.microsoft.com/office/drawing/2016/5/13/chartex" xmlns:cx8="http://schemas.microsoft.com/office/drawing/2016/5/14/chartex" xmlns:mc="http://schemas.openxmlformats.org/markup-compatibility/2006" xmlns:aink="http://schemas.microsoft.com/office/drawing/2016/ink" xmlns:am3d="http://schemas.microsoft.com/office/drawing/2017/model3d" xmlns:o="urn:schemas-microsoft-com:office:office" xmlns:r="http://schemas.openxmlformats.org/officeDocument/2006/relationships" xmlns:m="http://schemas.openxmlformats.org/officeDocument/2006/math" xmlns:v="urn:schemas-microsoft-com:vml" xmlns:wp14="http://schemas.microsoft.com/office/word/2010/wordprocessingDrawing" xmlns:wp="http://schemas.openxmlformats.org/drawingml/2006/wordprocessingDrawing" xmlns:w10="urn:schemas-microsoft-com:office:word" xmlns:w="http://schemas.openxmlformats.org/wordprocessingml/2006/main" xmlns:w14="http://schemas.microsoft.com/office/word/2010/wordml" xmlns:w15="http://schemas.microsoft.com/office/word/2012/wordml" xmlns:w16cid="http://schemas.microsoft.com/office/word/2016/wordml/cid" xmlns:w16se="http://schemas.microsoft.com/office/word/2015/wordml/symex" xmlns:wpg="http://schemas.microsoft.com/office/word/2010/wordprocessingGroup" xmlns:wpi="http://schemas.microsoft.com/office/word/2010/wordprocessingInk" xmlns:wne="http://schemas.microsoft.com/office/word/2006/wordml" xmlns:wps="http://schemas.microsoft.com/office/word/2010/wordprocessingShape" mc:Ignorable="w14 w15 w16se w16cid wp14">
+<w:document xmlns:wpc="http://schemas.microsoft.com/office/word/2010/wordprocessingCanvas" xmlns:mc="http://schemas.openxmlformats.org/markup-compatibility/2006" xmlns:o="urn:schemas-microsoft-com:office:office" xmlns:r="http://schemas.openxmlformats.org/officeDocument/2006/relationships" xmlns:m="http://schemas.openxmlformats.org/officeDocument/2006/math" xmlns:v="urn:schemas-microsoft-com:vml" xmlns:wp14="http://schemas.microsoft.com/office/word/2010/wordprocessingDrawing" xmlns:wp="http://schemas.openxmlformats.org/drawingml/2006/wordprocessingDrawing" xmlns:w10="urn:schemas-microsoft-com:office:word" xmlns:w="http://schemas.openxmlformats.org/wordprocessingml/2006/main" xmlns:w14="http://schemas.microsoft.com/office/word/2010/wordml" xmlns:w15="http://schemas.microsoft.com/office/word/2012/wordml" xmlns:wpg="http://schemas.microsoft.com/office/word/2010/wordprocessingGroup" xmlns:wpi="http://schemas.microsoft.com/office/word/2010/wordprocessingInk" xmlns:wne="http://schemas.microsoft.com/office/word/2006/wordml" xmlns:wps="http://schemas.microsoft.com/office/word/2010/wordprocessingShape" mc:Ignorable="w14 w15 wp14">
   <w:body>
     <w:p>
       <w:pPr>
@@ -165,8 +165,17 @@
           <w:rFonts w:ascii="Times New Roman" w:hAnsi="Times New Roman" w:cs="Times New Roman"/>
           <w:sz w:val="24"/>
         </w:rPr>
-        <w:t xml:space="preserve"> IMC – Labview</w:t>
-      </w:r>
+        <w:t xml:space="preserve"> IMC – </w:t>
+      </w:r>
+      <w:proofErr w:type="spellStart"/>
+      <w:r>
+        <w:rPr>
+          <w:rFonts w:ascii="Times New Roman" w:hAnsi="Times New Roman" w:cs="Times New Roman"/>
+          <w:sz w:val="24"/>
+        </w:rPr>
+        <w:t>Labview</w:t>
+      </w:r>
+      <w:proofErr w:type="spellEnd"/>
     </w:p>
     <w:p>
       <w:pPr>
@@ -239,8 +248,6 @@
           <w:sz w:val="24"/>
         </w:rPr>
       </w:pPr>
-      <w:bookmarkStart w:id="0" w:name="_GoBack"/>
-      <w:bookmarkEnd w:id="0"/>
     </w:p>
     <w:p>
       <w:pPr>
@@ -291,8 +298,17 @@
           <w:rFonts w:ascii="Times New Roman" w:hAnsi="Times New Roman" w:cs="Times New Roman"/>
           <w:sz w:val="24"/>
         </w:rPr>
-        <w:t>Nomes: Alessandro da Costa Silva Kantousian</w:t>
-      </w:r>
+        <w:t xml:space="preserve">Nomes: Alessandro da Costa Silva </w:t>
+      </w:r>
+      <w:proofErr w:type="spellStart"/>
+      <w:r>
+        <w:rPr>
+          <w:rFonts w:ascii="Times New Roman" w:hAnsi="Times New Roman" w:cs="Times New Roman"/>
+          <w:sz w:val="24"/>
+        </w:rPr>
+        <w:t>Kantousian</w:t>
+      </w:r>
+      <w:proofErr w:type="spellEnd"/>
     </w:p>
     <w:p>
       <w:pPr>
@@ -389,7 +405,23 @@
           <w:rFonts w:ascii="Times New Roman" w:hAnsi="Times New Roman" w:cs="Times New Roman"/>
           <w:sz w:val="24"/>
         </w:rPr>
-        <w:t xml:space="preserve"> o Labview para </w:t>
+        <w:t xml:space="preserve"> o </w:t>
+      </w:r>
+      <w:proofErr w:type="spellStart"/>
+      <w:r>
+        <w:rPr>
+          <w:rFonts w:ascii="Times New Roman" w:hAnsi="Times New Roman" w:cs="Times New Roman"/>
+          <w:sz w:val="24"/>
+        </w:rPr>
+        <w:t>Labview</w:t>
+      </w:r>
+      <w:proofErr w:type="spellEnd"/>
+      <w:r>
+        <w:rPr>
+          <w:rFonts w:ascii="Times New Roman" w:hAnsi="Times New Roman" w:cs="Times New Roman"/>
+          <w:sz w:val="24"/>
+        </w:rPr>
+        <w:t xml:space="preserve"> para </w:t>
       </w:r>
       <w:r>
         <w:rPr>
@@ -403,7 +435,21 @@
           <w:rFonts w:ascii="Times New Roman" w:hAnsi="Times New Roman" w:cs="Times New Roman"/>
           <w:sz w:val="24"/>
         </w:rPr>
-        <w:t xml:space="preserve"> da lógica e mostrar os resultados do cálculo IMC</w:t>
+        <w:t xml:space="preserve"> da lógica</w:t>
+      </w:r>
+      <w:r>
+        <w:rPr>
+          <w:rFonts w:ascii="Times New Roman" w:hAnsi="Times New Roman" w:cs="Times New Roman"/>
+          <w:sz w:val="24"/>
+        </w:rPr>
+        <w:t xml:space="preserve"> adotada</w:t>
+      </w:r>
+      <w:r>
+        <w:rPr>
+          <w:rFonts w:ascii="Times New Roman" w:hAnsi="Times New Roman" w:cs="Times New Roman"/>
+          <w:sz w:val="24"/>
+        </w:rPr>
+        <w:t xml:space="preserve"> e mostrar os resultados do cálculo IMC</w:t>
       </w:r>
       <w:r>
         <w:rPr>
@@ -703,173 +749,281 @@
           <w:sz w:val="24"/>
         </w:rPr>
         <w:tab/>
-        <w:t>O IMC significa Índice de Massa Corporal e trata-se de uma medida do peso de cada pessoa, sendo uma relação entre a massa da pessoa (kg) e a sua altura (m).</w:t>
-      </w:r>
-    </w:p>
-    <w:p>
-      <w:pPr>
-        <w:jc w:val="both"/>
-        <w:rPr>
-          <w:rFonts w:ascii="Times New Roman" w:hAnsi="Times New Roman" w:cs="Times New Roman"/>
-          <w:sz w:val="24"/>
-        </w:rPr>
-      </w:pPr>
-      <m:oMath>
-        <m:r>
-          <w:rPr>
-            <w:rFonts w:ascii="Cambria Math" w:hAnsi="Cambria Math" w:cs="Times New Roman"/>
-            <w:sz w:val="24"/>
-          </w:rPr>
-          <m:t>IMC=</m:t>
-        </m:r>
-        <m:f>
-          <m:fPr>
-            <m:ctrlPr>
-              <w:rPr>
-                <w:rFonts w:ascii="Cambria Math" w:hAnsi="Cambria Math" w:cs="Times New Roman"/>
-                <w:i/>
-                <w:sz w:val="24"/>
-              </w:rPr>
-            </m:ctrlPr>
-          </m:fPr>
-          <m:num>
-            <m:r>
-              <w:rPr>
-                <w:rFonts w:ascii="Cambria Math" w:hAnsi="Cambria Math" w:cs="Times New Roman"/>
-                <w:sz w:val="24"/>
-              </w:rPr>
-              <m:t>p</m:t>
-            </m:r>
-          </m:num>
-          <m:den>
-            <m:r>
-              <w:rPr>
-                <w:rFonts w:ascii="Cambria Math" w:hAnsi="Cambria Math" w:cs="Times New Roman"/>
-                <w:sz w:val="24"/>
-              </w:rPr>
-              <m:t>a²</m:t>
-            </m:r>
-          </m:den>
-        </m:f>
-        <m:r>
-          <w:rPr>
-            <w:rFonts w:ascii="Cambria Math" w:hAnsi="Cambria Math" w:cs="Times New Roman"/>
-            <w:sz w:val="24"/>
-          </w:rPr>
-          <m:t xml:space="preserve"> ;p</m:t>
-        </m:r>
-        <m:r>
-          <m:rPr>
-            <m:sty m:val="p"/>
-          </m:rPr>
-          <w:rPr>
-            <w:rFonts w:ascii="Cambria Math" w:hAnsi="Cambria Math" w:cs="Times New Roman"/>
-            <w:sz w:val="24"/>
-          </w:rPr>
-          <m:t xml:space="preserve"> é o peso </m:t>
-        </m:r>
-        <m:d>
-          <m:dPr>
-            <m:ctrlPr>
-              <w:rPr>
-                <w:rFonts w:ascii="Cambria Math" w:hAnsi="Cambria Math" w:cs="Times New Roman"/>
-                <w:sz w:val="24"/>
-              </w:rPr>
-            </m:ctrlPr>
-          </m:dPr>
-          <m:e>
-            <m:r>
-              <m:rPr>
-                <m:sty m:val="p"/>
-              </m:rPr>
-              <w:rPr>
-                <w:rFonts w:ascii="Cambria Math" w:hAnsi="Cambria Math" w:cs="Times New Roman"/>
-                <w:sz w:val="24"/>
-              </w:rPr>
-              <m:t>kg</m:t>
-            </m:r>
-          </m:e>
-        </m:d>
-        <m:r>
-          <m:rPr>
-            <m:sty m:val="p"/>
-          </m:rPr>
-          <w:rPr>
-            <w:rFonts w:ascii="Cambria Math" w:hAnsi="Cambria Math" w:cs="Times New Roman"/>
-            <w:sz w:val="24"/>
-          </w:rPr>
-          <m:t xml:space="preserve"> e </m:t>
-        </m:r>
-        <m:r>
-          <w:rPr>
-            <w:rFonts w:ascii="Cambria Math" w:hAnsi="Cambria Math" w:cs="Times New Roman"/>
-            <w:sz w:val="24"/>
-          </w:rPr>
-          <m:t xml:space="preserve">a </m:t>
-        </m:r>
-        <m:r>
-          <m:rPr>
-            <m:sty m:val="p"/>
-          </m:rPr>
-          <w:rPr>
-            <w:rFonts w:ascii="Cambria Math" w:hAnsi="Cambria Math" w:cs="Times New Roman"/>
-            <w:sz w:val="24"/>
-          </w:rPr>
-          <m:t xml:space="preserve">é altura </m:t>
-        </m:r>
-        <m:d>
-          <m:dPr>
-            <m:ctrlPr>
-              <w:rPr>
-                <w:rFonts w:ascii="Cambria Math" w:hAnsi="Cambria Math" w:cs="Times New Roman"/>
-                <w:sz w:val="24"/>
-              </w:rPr>
-            </m:ctrlPr>
-          </m:dPr>
-          <m:e>
-            <m:r>
-              <m:rPr>
-                <m:sty m:val="p"/>
-              </m:rPr>
-              <w:rPr>
-                <w:rFonts w:ascii="Cambria Math" w:hAnsi="Cambria Math" w:cs="Times New Roman"/>
-                <w:sz w:val="24"/>
-              </w:rPr>
-              <m:t>m</m:t>
-            </m:r>
-          </m:e>
-        </m:d>
-        <m:r>
-          <m:rPr>
-            <m:sty m:val="p"/>
-          </m:rPr>
-          <w:rPr>
-            <w:rFonts w:ascii="Cambria Math" w:hAnsi="Cambria Math" w:cs="Times New Roman"/>
-            <w:sz w:val="24"/>
-          </w:rPr>
-          <m:t>.</m:t>
-        </m:r>
-      </m:oMath>
+      </w:r>
+      <w:r>
+        <w:rPr>
+          <w:rFonts w:ascii="Times New Roman" w:hAnsi="Times New Roman" w:cs="Times New Roman"/>
+          <w:sz w:val="24"/>
+        </w:rPr>
+        <w:t xml:space="preserve">O </w:t>
+      </w:r>
+      <w:r>
+        <w:rPr>
+          <w:rFonts w:ascii="Times New Roman" w:hAnsi="Times New Roman" w:cs="Times New Roman"/>
+          <w:sz w:val="24"/>
+        </w:rPr>
+        <w:t>IMC</w:t>
+      </w:r>
+      <w:r>
+        <w:rPr>
+          <w:rFonts w:ascii="Times New Roman" w:hAnsi="Times New Roman" w:cs="Times New Roman"/>
+          <w:sz w:val="24"/>
+        </w:rPr>
+        <w:t>,</w:t>
+      </w:r>
+      <w:r>
+        <w:rPr>
+          <w:rFonts w:ascii="Times New Roman" w:hAnsi="Times New Roman" w:cs="Times New Roman"/>
+          <w:sz w:val="24"/>
+        </w:rPr>
+        <w:t xml:space="preserve"> Índice de Massa </w:t>
+      </w:r>
+      <w:r>
+        <w:rPr>
+          <w:rFonts w:ascii="Times New Roman" w:hAnsi="Times New Roman" w:cs="Times New Roman"/>
+          <w:sz w:val="24"/>
+        </w:rPr>
+        <w:t>Corporal, trata</w:t>
+      </w:r>
+      <w:r>
+        <w:rPr>
+          <w:rFonts w:ascii="Times New Roman" w:hAnsi="Times New Roman" w:cs="Times New Roman"/>
+          <w:sz w:val="24"/>
+        </w:rPr>
+        <w:t>-se de uma medida</w:t>
+      </w:r>
+      <w:r>
+        <w:rPr>
+          <w:rFonts w:ascii="Times New Roman" w:hAnsi="Times New Roman" w:cs="Times New Roman"/>
+          <w:sz w:val="24"/>
+        </w:rPr>
+        <w:t xml:space="preserve"> relativa a</w:t>
+      </w:r>
+      <w:r>
+        <w:rPr>
+          <w:rFonts w:ascii="Times New Roman" w:hAnsi="Times New Roman" w:cs="Times New Roman"/>
+          <w:sz w:val="24"/>
+        </w:rPr>
+        <w:t>o peso</w:t>
+      </w:r>
+      <w:r>
+        <w:rPr>
+          <w:rFonts w:ascii="Times New Roman" w:hAnsi="Times New Roman" w:cs="Times New Roman"/>
+          <w:sz w:val="24"/>
+        </w:rPr>
+        <w:t xml:space="preserve"> (kg) e altura (m) de </w:t>
+      </w:r>
+      <w:r>
+        <w:rPr>
+          <w:rFonts w:ascii="Times New Roman" w:hAnsi="Times New Roman" w:cs="Times New Roman"/>
+          <w:sz w:val="24"/>
+        </w:rPr>
+        <w:t>cada pessoa.</w:t>
+      </w:r>
+    </w:p>
+    <w:p>
+      <w:pPr>
+        <w:jc w:val="center"/>
+        <w:rPr>
+          <w:rFonts w:ascii="Times New Roman" w:hAnsi="Times New Roman" w:cs="Times New Roman"/>
+          <w:sz w:val="24"/>
+        </w:rPr>
+      </w:pPr>
+      <m:oMathPara>
+        <m:oMath>
+          <m:r>
+            <w:rPr>
+              <w:rFonts w:ascii="Cambria Math" w:hAnsi="Cambria Math" w:cs="Times New Roman"/>
+              <w:sz w:val="24"/>
+            </w:rPr>
+            <m:t>IMC=</m:t>
+          </m:r>
+          <m:f>
+            <m:fPr>
+              <m:ctrlPr>
+                <w:rPr>
+                  <w:rFonts w:ascii="Cambria Math" w:hAnsi="Cambria Math" w:cs="Times New Roman"/>
+                  <w:i/>
+                  <w:sz w:val="24"/>
+                </w:rPr>
+              </m:ctrlPr>
+            </m:fPr>
+            <m:num>
+              <m:r>
+                <w:rPr>
+                  <w:rFonts w:ascii="Cambria Math" w:hAnsi="Cambria Math" w:cs="Times New Roman"/>
+                  <w:sz w:val="24"/>
+                </w:rPr>
+                <m:t>p</m:t>
+              </m:r>
+            </m:num>
+            <m:den>
+              <m:r>
+                <w:rPr>
+                  <w:rFonts w:ascii="Cambria Math" w:hAnsi="Cambria Math" w:cs="Times New Roman"/>
+                  <w:sz w:val="24"/>
+                </w:rPr>
+                <m:t>a²</m:t>
+              </m:r>
+            </m:den>
+          </m:f>
+          <m:r>
+            <w:rPr>
+              <w:rFonts w:ascii="Cambria Math" w:hAnsi="Cambria Math" w:cs="Times New Roman"/>
+              <w:sz w:val="24"/>
+            </w:rPr>
+            <m:t xml:space="preserve"> ;</m:t>
+          </m:r>
+          <m:r>
+            <w:rPr>
+              <w:rFonts w:ascii="Cambria Math" w:hAnsi="Cambria Math" w:cs="Times New Roman"/>
+              <w:sz w:val="24"/>
+            </w:rPr>
+            <m:t xml:space="preserve">onde </m:t>
+          </m:r>
+          <m:r>
+            <w:rPr>
+              <w:rFonts w:ascii="Cambria Math" w:hAnsi="Cambria Math" w:cs="Times New Roman"/>
+              <w:sz w:val="24"/>
+            </w:rPr>
+            <m:t>p</m:t>
+          </m:r>
+          <m:r>
+            <m:rPr>
+              <m:sty m:val="p"/>
+            </m:rPr>
+            <w:rPr>
+              <w:rFonts w:ascii="Cambria Math" w:hAnsi="Cambria Math" w:cs="Times New Roman"/>
+              <w:sz w:val="24"/>
+            </w:rPr>
+            <m:t xml:space="preserve"> é o peso </m:t>
+          </m:r>
+          <m:d>
+            <m:dPr>
+              <m:ctrlPr>
+                <w:rPr>
+                  <w:rFonts w:ascii="Cambria Math" w:hAnsi="Cambria Math" w:cs="Times New Roman"/>
+                  <w:sz w:val="24"/>
+                </w:rPr>
+              </m:ctrlPr>
+            </m:dPr>
+            <m:e>
+              <m:r>
+                <m:rPr>
+                  <m:sty m:val="p"/>
+                </m:rPr>
+                <w:rPr>
+                  <w:rFonts w:ascii="Cambria Math" w:hAnsi="Cambria Math" w:cs="Times New Roman"/>
+                  <w:sz w:val="24"/>
+                </w:rPr>
+                <m:t>kg</m:t>
+              </m:r>
+            </m:e>
+          </m:d>
+          <m:r>
+            <m:rPr>
+              <m:sty m:val="p"/>
+            </m:rPr>
+            <w:rPr>
+              <w:rFonts w:ascii="Cambria Math" w:hAnsi="Cambria Math" w:cs="Times New Roman"/>
+              <w:sz w:val="24"/>
+            </w:rPr>
+            <m:t xml:space="preserve"> e </m:t>
+          </m:r>
+          <m:r>
+            <w:rPr>
+              <w:rFonts w:ascii="Cambria Math" w:hAnsi="Cambria Math" w:cs="Times New Roman"/>
+              <w:sz w:val="24"/>
+            </w:rPr>
+            <m:t>a</m:t>
+          </m:r>
+          <m:r>
+            <w:rPr>
+              <w:rFonts w:ascii="Cambria Math" w:hAnsi="Cambria Math" w:cs="Times New Roman"/>
+              <w:sz w:val="24"/>
+            </w:rPr>
+            <m:t>,</m:t>
+          </m:r>
+          <m:r>
+            <m:rPr>
+              <m:sty m:val="p"/>
+            </m:rPr>
+            <w:rPr>
+              <w:rFonts w:ascii="Cambria Math" w:hAnsi="Cambria Math" w:cs="Times New Roman"/>
+              <w:sz w:val="24"/>
+            </w:rPr>
+            <m:t xml:space="preserve"> altura </m:t>
+          </m:r>
+          <m:d>
+            <m:dPr>
+              <m:ctrlPr>
+                <w:rPr>
+                  <w:rFonts w:ascii="Cambria Math" w:hAnsi="Cambria Math" w:cs="Times New Roman"/>
+                  <w:sz w:val="24"/>
+                </w:rPr>
+              </m:ctrlPr>
+            </m:dPr>
+            <m:e>
+              <m:r>
+                <m:rPr>
+                  <m:sty m:val="p"/>
+                </m:rPr>
+                <w:rPr>
+                  <w:rFonts w:ascii="Cambria Math" w:hAnsi="Cambria Math" w:cs="Times New Roman"/>
+                  <w:sz w:val="24"/>
+                </w:rPr>
+                <m:t>m</m:t>
+              </m:r>
+            </m:e>
+          </m:d>
+          <m:r>
+            <m:rPr>
+              <m:sty m:val="p"/>
+            </m:rPr>
+            <w:rPr>
+              <w:rFonts w:ascii="Cambria Math" w:hAnsi="Cambria Math" w:cs="Times New Roman"/>
+              <w:sz w:val="24"/>
+            </w:rPr>
+            <m:t>.</m:t>
+          </m:r>
+        </m:oMath>
+      </m:oMathPara>
+    </w:p>
+    <w:p>
+      <w:pPr>
+        <w:jc w:val="both"/>
+        <w:rPr>
+          <w:rFonts w:ascii="Times New Roman" w:hAnsi="Times New Roman" w:cs="Times New Roman"/>
+          <w:sz w:val="24"/>
+        </w:rPr>
+      </w:pPr>
+      <w:r>
+        <w:rPr>
+          <w:rFonts w:ascii="Times New Roman" w:hAnsi="Times New Roman" w:cs="Times New Roman"/>
+          <w:sz w:val="24"/>
+        </w:rPr>
+        <w:t>Esta</w:t>
+      </w:r>
+      <w:r>
+        <w:rPr>
+          <w:rFonts w:ascii="Times New Roman" w:hAnsi="Times New Roman" w:cs="Times New Roman"/>
+          <w:sz w:val="24"/>
+        </w:rPr>
+        <w:t xml:space="preserve"> equação informa os níveis do peso de uma pessoa</w:t>
+      </w:r>
+      <w:r>
+        <w:rPr>
+          <w:rFonts w:ascii="Times New Roman" w:hAnsi="Times New Roman" w:cs="Times New Roman"/>
+          <w:sz w:val="24"/>
+        </w:rPr>
+        <w:t xml:space="preserve"> indicados na</w:t>
+      </w:r>
       <w:r>
         <w:rPr>
           <w:rFonts w:ascii="Times New Roman" w:hAnsi="Times New Roman" w:cs="Times New Roman"/>
           <w:sz w:val="24"/>
         </w:rPr>
         <w:t xml:space="preserve"> </w:t>
-      </w:r>
-      <w:r>
-        <w:rPr>
-          <w:rFonts w:ascii="Times New Roman" w:hAnsi="Times New Roman" w:cs="Times New Roman"/>
-          <w:sz w:val="24"/>
-        </w:rPr>
-        <w:t xml:space="preserve"> Esta</w:t>
-      </w:r>
-      <w:r>
-        <w:rPr>
-          <w:rFonts w:ascii="Times New Roman" w:hAnsi="Times New Roman" w:cs="Times New Roman"/>
-          <w:sz w:val="24"/>
-        </w:rPr>
-        <w:t xml:space="preserve"> equação informa os níveis do peso de uma pessoa </w:t>
       </w:r>
       <w:r>
         <w:rPr>
@@ -891,6 +1045,7 @@
       <w:tblPr>
         <w:tblStyle w:val="Tabelacomgrade"/>
         <w:tblW w:w="0" w:type="auto"/>
+        <w:jc w:val="center"/>
         <w:tblLook w:val="04A0" w:firstRow="1" w:lastRow="0" w:firstColumn="1" w:lastColumn="0" w:noHBand="0" w:noVBand="1"/>
       </w:tblPr>
       <w:tblGrid>
@@ -898,6 +1053,9 @@
         <w:gridCol w:w="3260"/>
       </w:tblGrid>
       <w:tr>
+        <w:trPr>
+          <w:jc w:val="center"/>
+        </w:trPr>
         <w:tc>
           <w:tcPr>
             <w:tcW w:w="3256" w:type="dxa"/>
@@ -949,6 +1107,9 @@
         </w:tc>
       </w:tr>
       <w:tr>
+        <w:trPr>
+          <w:jc w:val="center"/>
+        </w:trPr>
         <w:tc>
           <w:tcPr>
             <w:tcW w:w="3256" w:type="dxa"/>
@@ -993,6 +1154,9 @@
         </w:tc>
       </w:tr>
       <w:tr>
+        <w:trPr>
+          <w:jc w:val="center"/>
+        </w:trPr>
         <w:tc>
           <w:tcPr>
             <w:tcW w:w="3256" w:type="dxa"/>
@@ -1037,6 +1201,9 @@
         </w:tc>
       </w:tr>
       <w:tr>
+        <w:trPr>
+          <w:jc w:val="center"/>
+        </w:trPr>
         <w:tc>
           <w:tcPr>
             <w:tcW w:w="3256" w:type="dxa"/>
@@ -1081,6 +1248,9 @@
         </w:tc>
       </w:tr>
       <w:tr>
+        <w:trPr>
+          <w:jc w:val="center"/>
+        </w:trPr>
         <w:tc>
           <w:tcPr>
             <w:tcW w:w="3256" w:type="dxa"/>
@@ -1125,6 +1295,9 @@
         </w:tc>
       </w:tr>
       <w:tr>
+        <w:trPr>
+          <w:jc w:val="center"/>
+        </w:trPr>
         <w:tc>
           <w:tcPr>
             <w:tcW w:w="3256" w:type="dxa"/>
@@ -1169,6 +1342,9 @@
         </w:tc>
       </w:tr>
       <w:tr>
+        <w:trPr>
+          <w:jc w:val="center"/>
+        </w:trPr>
         <w:tc>
           <w:tcPr>
             <w:tcW w:w="3256" w:type="dxa"/>
@@ -1234,6 +1410,9 @@
         </w:tc>
       </w:tr>
       <w:tr>
+        <w:trPr>
+          <w:jc w:val="center"/>
+        </w:trPr>
         <w:tc>
           <w:tcPr>
             <w:tcW w:w="3256" w:type="dxa"/>
@@ -1278,6 +1457,9 @@
         </w:tc>
       </w:tr>
       <w:tr>
+        <w:trPr>
+          <w:jc w:val="center"/>
+        </w:trPr>
         <w:tc>
           <w:tcPr>
             <w:tcW w:w="3256" w:type="dxa"/>
@@ -1400,7 +1582,23 @@
           <w:sz w:val="24"/>
         </w:rPr>
         <w:tab/>
-        <w:t>A lógica utilizada no Labview:</w:t>
+        <w:t xml:space="preserve">A lógica utilizada no </w:t>
+      </w:r>
+      <w:proofErr w:type="spellStart"/>
+      <w:r>
+        <w:rPr>
+          <w:rFonts w:ascii="Times New Roman" w:hAnsi="Times New Roman" w:cs="Times New Roman"/>
+          <w:sz w:val="24"/>
+        </w:rPr>
+        <w:t>Labview</w:t>
+      </w:r>
+      <w:proofErr w:type="spellEnd"/>
+      <w:r>
+        <w:rPr>
+          <w:rFonts w:ascii="Times New Roman" w:hAnsi="Times New Roman" w:cs="Times New Roman"/>
+          <w:sz w:val="24"/>
+        </w:rPr>
+        <w:t>:</w:t>
       </w:r>
     </w:p>
     <w:p>
@@ -1411,6 +1609,7 @@
       <w:r>
         <w:rPr>
           <w:noProof/>
+          <w:lang w:eastAsia="ja-JP"/>
         </w:rPr>
         <w:drawing>
           <wp:inline distT="0" distB="0" distL="0" distR="0" wp14:anchorId="0B271DC0" wp14:editId="63F696DD">
@@ -1513,6 +1712,7 @@
     <w:p>
       <w:pPr>
         <w:keepNext/>
+        <w:jc w:val="both"/>
         <w:rPr>
           <w:rFonts w:ascii="Times New Roman" w:hAnsi="Times New Roman" w:cs="Times New Roman"/>
         </w:rPr>
@@ -1540,7 +1740,14 @@
           <w:rFonts w:ascii="Times New Roman" w:hAnsi="Times New Roman" w:cs="Times New Roman"/>
           <w:sz w:val="24"/>
         </w:rPr>
-        <w:t xml:space="preserve">, mostra a lógica implementada: Se o </w:t>
+        <w:t xml:space="preserve"> indica que s</w:t>
+      </w:r>
+      <w:r>
+        <w:rPr>
+          <w:rFonts w:ascii="Times New Roman" w:hAnsi="Times New Roman" w:cs="Times New Roman"/>
+          <w:sz w:val="24"/>
+        </w:rPr>
+        <w:t xml:space="preserve">e o </w:t>
       </w:r>
       <w:r>
         <w:rPr>
@@ -1585,7 +1792,21 @@
           <w:rFonts w:ascii="Times New Roman" w:hAnsi="Times New Roman" w:cs="Times New Roman"/>
           <w:sz w:val="24"/>
         </w:rPr>
-        <w:t xml:space="preserve"> determinado, saída acender LED.</w:t>
+        <w:t xml:space="preserve"> determinado, saída acender LED</w:t>
+      </w:r>
+      <w:r>
+        <w:rPr>
+          <w:rFonts w:ascii="Times New Roman" w:hAnsi="Times New Roman" w:cs="Times New Roman"/>
+          <w:sz w:val="24"/>
+        </w:rPr>
+        <w:t xml:space="preserve"> específico a essa condição caso a mesma seja verdadeira</w:t>
+      </w:r>
+      <w:r>
+        <w:rPr>
+          <w:rFonts w:ascii="Times New Roman" w:hAnsi="Times New Roman" w:cs="Times New Roman"/>
+          <w:sz w:val="24"/>
+        </w:rPr>
+        <w:t>.</w:t>
       </w:r>
     </w:p>
     <w:p>
@@ -1596,6 +1817,7 @@
       <w:r>
         <w:rPr>
           <w:noProof/>
+          <w:lang w:eastAsia="ja-JP"/>
         </w:rPr>
         <w:drawing>
           <wp:inline distT="0" distB="0" distL="0" distR="0" wp14:anchorId="2517ABF0" wp14:editId="7DF74F70">
@@ -1737,7 +1959,21 @@
           <w:rFonts w:ascii="Times New Roman" w:hAnsi="Times New Roman" w:cs="Times New Roman"/>
           <w:sz w:val="24"/>
         </w:rPr>
-        <w:t xml:space="preserve">, mostra a lógica implementada: Se o </w:t>
+        <w:t>,</w:t>
+      </w:r>
+      <w:r>
+        <w:rPr>
+          <w:rFonts w:ascii="Times New Roman" w:hAnsi="Times New Roman" w:cs="Times New Roman"/>
+          <w:sz w:val="24"/>
+        </w:rPr>
+        <w:t xml:space="preserve"> mostra a lógica implementada: s</w:t>
+      </w:r>
+      <w:r>
+        <w:rPr>
+          <w:rFonts w:ascii="Times New Roman" w:hAnsi="Times New Roman" w:cs="Times New Roman"/>
+          <w:sz w:val="24"/>
+        </w:rPr>
+        <w:t xml:space="preserve">e o </w:t>
       </w:r>
       <w:r>
         <w:rPr>
@@ -1759,147 +1995,7 @@
           <w:rFonts w:ascii="Times New Roman" w:hAnsi="Times New Roman" w:cs="Times New Roman"/>
           <w:sz w:val="24"/>
         </w:rPr>
-        <w:t xml:space="preserve">(bloco superior) </w:t>
-      </w:r>
-      <w:r>
-        <w:rPr>
-          <w:rFonts w:ascii="Times New Roman" w:hAnsi="Times New Roman" w:cs="Times New Roman"/>
-          <w:sz w:val="24"/>
-        </w:rPr>
-        <w:t xml:space="preserve">for </w:t>
-      </w:r>
-      <w:r>
-        <w:rPr>
-          <w:rFonts w:ascii="Times New Roman" w:hAnsi="Times New Roman" w:cs="Times New Roman"/>
-          <w:sz w:val="24"/>
-          <w:u w:val="single"/>
-        </w:rPr>
-        <w:t>m</w:t>
-      </w:r>
-      <w:r>
-        <w:rPr>
-          <w:rFonts w:ascii="Times New Roman" w:hAnsi="Times New Roman" w:cs="Times New Roman"/>
-          <w:sz w:val="24"/>
-          <w:u w:val="single"/>
-        </w:rPr>
-        <w:t xml:space="preserve">enor ou </w:t>
-      </w:r>
-      <w:r>
-        <w:rPr>
-          <w:rFonts w:ascii="Times New Roman" w:hAnsi="Times New Roman" w:cs="Times New Roman"/>
-          <w:sz w:val="24"/>
-          <w:u w:val="single"/>
-        </w:rPr>
-        <w:t>igual</w:t>
-      </w:r>
-      <w:r>
-        <w:rPr>
-          <w:rFonts w:ascii="Times New Roman" w:hAnsi="Times New Roman" w:cs="Times New Roman"/>
-          <w:sz w:val="24"/>
-        </w:rPr>
-        <w:t xml:space="preserve"> </w:t>
-      </w:r>
-      <w:r>
-        <w:rPr>
-          <w:rFonts w:ascii="Times New Roman" w:hAnsi="Times New Roman" w:cs="Times New Roman"/>
-          <w:sz w:val="24"/>
-        </w:rPr>
-        <w:t xml:space="preserve">que o </w:t>
-      </w:r>
-      <w:r>
-        <w:rPr>
-          <w:rFonts w:ascii="Times New Roman" w:hAnsi="Times New Roman" w:cs="Times New Roman"/>
-          <w:i/>
-          <w:sz w:val="24"/>
-        </w:rPr>
-        <w:t>Valor Fixo</w:t>
-      </w:r>
-      <w:r>
-        <w:rPr>
-          <w:rFonts w:ascii="Times New Roman" w:hAnsi="Times New Roman" w:cs="Times New Roman"/>
-          <w:sz w:val="24"/>
-        </w:rPr>
-        <w:t xml:space="preserve"> determinado</w:t>
-      </w:r>
-      <w:r>
-        <w:rPr>
-          <w:rFonts w:ascii="Times New Roman" w:hAnsi="Times New Roman" w:cs="Times New Roman"/>
-          <w:sz w:val="24"/>
-        </w:rPr>
-        <w:t xml:space="preserve"> e </w:t>
-      </w:r>
-      <w:r>
-        <w:rPr>
-          <w:rFonts w:ascii="Times New Roman" w:hAnsi="Times New Roman" w:cs="Times New Roman"/>
-          <w:i/>
-          <w:sz w:val="24"/>
-        </w:rPr>
-        <w:t>Resultado Calculado</w:t>
-      </w:r>
-      <w:r>
-        <w:rPr>
-          <w:rFonts w:ascii="Times New Roman" w:hAnsi="Times New Roman" w:cs="Times New Roman"/>
-          <w:sz w:val="24"/>
-        </w:rPr>
-        <w:t xml:space="preserve"> </w:t>
-      </w:r>
-      <w:r>
-        <w:rPr>
-          <w:rFonts w:ascii="Times New Roman" w:hAnsi="Times New Roman" w:cs="Times New Roman"/>
-          <w:sz w:val="24"/>
-        </w:rPr>
-        <w:t xml:space="preserve">(bloco inferior) </w:t>
-      </w:r>
-      <w:r>
-        <w:rPr>
-          <w:rFonts w:ascii="Times New Roman" w:hAnsi="Times New Roman" w:cs="Times New Roman"/>
-          <w:sz w:val="24"/>
-        </w:rPr>
-        <w:t xml:space="preserve">for </w:t>
-      </w:r>
-      <w:r>
-        <w:rPr>
-          <w:rFonts w:ascii="Times New Roman" w:hAnsi="Times New Roman" w:cs="Times New Roman"/>
-          <w:sz w:val="24"/>
-          <w:u w:val="single"/>
-        </w:rPr>
-        <w:t>maior</w:t>
-      </w:r>
-      <w:r>
-        <w:rPr>
-          <w:rFonts w:ascii="Times New Roman" w:hAnsi="Times New Roman" w:cs="Times New Roman"/>
-          <w:sz w:val="24"/>
-        </w:rPr>
-        <w:t xml:space="preserve"> que o </w:t>
-      </w:r>
-      <w:r>
-        <w:rPr>
-          <w:rFonts w:ascii="Times New Roman" w:hAnsi="Times New Roman" w:cs="Times New Roman"/>
-          <w:i/>
-          <w:sz w:val="24"/>
-        </w:rPr>
-        <w:t>Valor Fixo</w:t>
-      </w:r>
-      <w:r>
-        <w:rPr>
-          <w:rFonts w:ascii="Times New Roman" w:hAnsi="Times New Roman" w:cs="Times New Roman"/>
-          <w:sz w:val="24"/>
-        </w:rPr>
-        <w:t xml:space="preserve"> determinado, </w:t>
-      </w:r>
-      <w:r>
-        <w:rPr>
-          <w:rFonts w:ascii="Times New Roman" w:hAnsi="Times New Roman" w:cs="Times New Roman"/>
-          <w:sz w:val="24"/>
-        </w:rPr>
-        <w:t xml:space="preserve">as saídas dos operadores entram em uma porta AND para a </w:t>
-      </w:r>
-      <w:r>
-        <w:rPr>
-          <w:rFonts w:ascii="Times New Roman" w:hAnsi="Times New Roman" w:cs="Times New Roman"/>
-          <w:sz w:val="24"/>
-        </w:rPr>
-        <w:t>saída acender LED.</w:t>
+        <w:t>estiver dentro da faixa de valores determinada pelos blocos A e B (condição verificada pela porta lógica AND), então o LED referente a essa condição acenderá.</w:t>
       </w:r>
     </w:p>
     <w:p>
@@ -1910,6 +2006,7 @@
       <w:r>
         <w:rPr>
           <w:noProof/>
+          <w:lang w:eastAsia="ja-JP"/>
         </w:rPr>
         <w:lastRenderedPageBreak/>
         <w:drawing>
@@ -2014,6 +2111,7 @@
         <w:rPr>
           <w:rFonts w:ascii="Times New Roman" w:hAnsi="Times New Roman" w:cs="Times New Roman"/>
           <w:sz w:val="24"/>
+          <w:szCs w:val="24"/>
         </w:rPr>
       </w:pPr>
       <w:r>
@@ -2024,43 +2122,112 @@
         <w:tab/>
       </w:r>
       <w:r>
+        <w:rPr>
+          <w:rFonts w:ascii="Times New Roman" w:hAnsi="Times New Roman" w:cs="Times New Roman"/>
+          <w:sz w:val="24"/>
+          <w:szCs w:val="24"/>
+        </w:rPr>
         <w:t xml:space="preserve">A </w:t>
       </w:r>
       <w:r>
         <w:rPr>
+          <w:rFonts w:ascii="Times New Roman" w:hAnsi="Times New Roman" w:cs="Times New Roman"/>
           <w:i/>
+          <w:sz w:val="24"/>
+          <w:szCs w:val="24"/>
         </w:rPr>
         <w:t>Figura 3</w:t>
       </w:r>
       <w:r>
+        <w:rPr>
+          <w:rFonts w:ascii="Times New Roman" w:hAnsi="Times New Roman" w:cs="Times New Roman"/>
+          <w:sz w:val="24"/>
+          <w:szCs w:val="24"/>
+        </w:rPr>
         <w:t xml:space="preserve">, mostra a lógica implementada: Se o </w:t>
       </w:r>
       <w:r>
         <w:rPr>
+          <w:rFonts w:ascii="Times New Roman" w:hAnsi="Times New Roman" w:cs="Times New Roman"/>
           <w:i/>
+          <w:sz w:val="24"/>
+          <w:szCs w:val="24"/>
         </w:rPr>
         <w:t>Resultado Calculado</w:t>
       </w:r>
       <w:r>
+        <w:rPr>
+          <w:rFonts w:ascii="Times New Roman" w:hAnsi="Times New Roman" w:cs="Times New Roman"/>
+          <w:sz w:val="24"/>
+          <w:szCs w:val="24"/>
+        </w:rPr>
         <w:t xml:space="preserve"> for </w:t>
       </w:r>
       <w:r>
         <w:rPr>
+          <w:rFonts w:ascii="Times New Roman" w:hAnsi="Times New Roman" w:cs="Times New Roman"/>
+          <w:sz w:val="24"/>
+          <w:szCs w:val="24"/>
           <w:u w:val="single"/>
         </w:rPr>
         <w:t>menor ou igual</w:t>
       </w:r>
       <w:r>
+        <w:rPr>
+          <w:rFonts w:ascii="Times New Roman" w:hAnsi="Times New Roman" w:cs="Times New Roman"/>
+          <w:sz w:val="24"/>
+          <w:szCs w:val="24"/>
+        </w:rPr>
         <w:t xml:space="preserve"> ao </w:t>
       </w:r>
       <w:r>
         <w:rPr>
+          <w:rFonts w:ascii="Times New Roman" w:hAnsi="Times New Roman" w:cs="Times New Roman"/>
           <w:i/>
+          <w:sz w:val="24"/>
+          <w:szCs w:val="24"/>
         </w:rPr>
         <w:t>Valor Fixo</w:t>
       </w:r>
       <w:r>
-        <w:t xml:space="preserve"> determinado, saída acender LED.</w:t>
+        <w:rPr>
+          <w:rFonts w:ascii="Times New Roman" w:hAnsi="Times New Roman" w:cs="Times New Roman"/>
+          <w:sz w:val="24"/>
+          <w:szCs w:val="24"/>
+        </w:rPr>
+        <w:t xml:space="preserve"> determinado, saída acender</w:t>
+      </w:r>
+      <w:r>
+        <w:rPr>
+          <w:rFonts w:ascii="Times New Roman" w:hAnsi="Times New Roman" w:cs="Times New Roman"/>
+          <w:sz w:val="24"/>
+          <w:szCs w:val="24"/>
+        </w:rPr>
+        <w:t xml:space="preserve"> o</w:t>
+      </w:r>
+      <w:r>
+        <w:rPr>
+          <w:rFonts w:ascii="Times New Roman" w:hAnsi="Times New Roman" w:cs="Times New Roman"/>
+          <w:sz w:val="24"/>
+          <w:szCs w:val="24"/>
+        </w:rPr>
+        <w:t xml:space="preserve"> LED</w:t>
+      </w:r>
+      <w:r>
+        <w:rPr>
+          <w:rFonts w:ascii="Times New Roman" w:hAnsi="Times New Roman" w:cs="Times New Roman"/>
+          <w:sz w:val="24"/>
+          <w:szCs w:val="24"/>
+        </w:rPr>
+        <w:t xml:space="preserve"> determinado</w:t>
+      </w:r>
+      <w:r>
+        <w:rPr>
+          <w:rFonts w:ascii="Times New Roman" w:hAnsi="Times New Roman" w:cs="Times New Roman"/>
+          <w:sz w:val="24"/>
+          <w:szCs w:val="24"/>
+        </w:rPr>
+        <w:t>.</w:t>
       </w:r>
     </w:p>
     <w:p>
@@ -2077,7 +2244,37 @@
           <w:sz w:val="24"/>
         </w:rPr>
         <w:tab/>
-        <w:t>Na implementação no software Labview 2018, foram feitos determinados arredondamentos para que o LED não deixasse de acender como a seguintes faixas de valores: Entre 39,9 e 40; 34,9 e 35; 29,9 e 30; 24,9 e 25; 18,4 e 18,5; 15,9 e 16; 14,9 e 15.</w:t>
+        <w:t xml:space="preserve">Na implementação no software </w:t>
+      </w:r>
+      <w:proofErr w:type="spellStart"/>
+      <w:r>
+        <w:rPr>
+          <w:rFonts w:ascii="Times New Roman" w:hAnsi="Times New Roman" w:cs="Times New Roman"/>
+          <w:sz w:val="24"/>
+        </w:rPr>
+        <w:t>Labview</w:t>
+      </w:r>
+      <w:proofErr w:type="spellEnd"/>
+      <w:r>
+        <w:rPr>
+          <w:rFonts w:ascii="Times New Roman" w:hAnsi="Times New Roman" w:cs="Times New Roman"/>
+          <w:sz w:val="24"/>
+        </w:rPr>
+        <w:t xml:space="preserve"> 2018, foram feitos determinados arredondamentos para que o </w:t>
+      </w:r>
+      <w:r>
+        <w:rPr>
+          <w:rFonts w:ascii="Times New Roman" w:hAnsi="Times New Roman" w:cs="Times New Roman"/>
+          <w:sz w:val="24"/>
+        </w:rPr>
+        <w:t>LED não deixasse de acender com</w:t>
+      </w:r>
+      <w:r>
+        <w:rPr>
+          <w:rFonts w:ascii="Times New Roman" w:hAnsi="Times New Roman" w:cs="Times New Roman"/>
+          <w:sz w:val="24"/>
+        </w:rPr>
+        <w:t xml:space="preserve"> a seguintes faixas de valores: Entre 39,9 e 40; 34,9 e 35; 29,9 e 30; 24,9 e 25; 18,4 e 18,5; 15,9 e 16; 14,9 e 15.</w:t>
       </w:r>
     </w:p>
     <w:p>
@@ -2090,6 +2287,7 @@
           <w:rFonts w:ascii="Times New Roman" w:hAnsi="Times New Roman" w:cs="Times New Roman"/>
           <w:noProof/>
           <w:sz w:val="24"/>
+          <w:lang w:eastAsia="ja-JP"/>
         </w:rPr>
         <w:drawing>
           <wp:inline distT="0" distB="0" distL="0" distR="0">
@@ -2191,7 +2389,39 @@
           <w:rFonts w:ascii="Times New Roman" w:hAnsi="Times New Roman" w:cs="Times New Roman"/>
           <w:color w:val="000000" w:themeColor="text1"/>
         </w:rPr>
-        <w:t>: Lógica Implementada no Labview - BlockDiagram.</w:t>
+        <w:t xml:space="preserve">: Lógica Implementada no </w:t>
+      </w:r>
+      <w:proofErr w:type="spellStart"/>
+      <w:r>
+        <w:rPr>
+          <w:rFonts w:ascii="Times New Roman" w:hAnsi="Times New Roman" w:cs="Times New Roman"/>
+          <w:color w:val="000000" w:themeColor="text1"/>
+        </w:rPr>
+        <w:t>Labview</w:t>
+      </w:r>
+      <w:proofErr w:type="spellEnd"/>
+      <w:r>
+        <w:rPr>
+          <w:rFonts w:ascii="Times New Roman" w:hAnsi="Times New Roman" w:cs="Times New Roman"/>
+          <w:color w:val="000000" w:themeColor="text1"/>
+        </w:rPr>
+        <w:t xml:space="preserve"> - </w:t>
+      </w:r>
+      <w:proofErr w:type="spellStart"/>
+      <w:r>
+        <w:rPr>
+          <w:rFonts w:ascii="Times New Roman" w:hAnsi="Times New Roman" w:cs="Times New Roman"/>
+          <w:color w:val="000000" w:themeColor="text1"/>
+        </w:rPr>
+        <w:t>BlockDiagram</w:t>
+      </w:r>
+      <w:proofErr w:type="spellEnd"/>
+      <w:r>
+        <w:rPr>
+          <w:rFonts w:ascii="Times New Roman" w:hAnsi="Times New Roman" w:cs="Times New Roman"/>
+          <w:color w:val="000000" w:themeColor="text1"/>
+        </w:rPr>
+        <w:t>.</w:t>
       </w:r>
     </w:p>
     <w:p/>
@@ -2212,6 +2442,7 @@
           <w:noProof/>
           <w:color w:val="000000" w:themeColor="text1"/>
           <w:sz w:val="24"/>
+          <w:lang w:eastAsia="ja-JP"/>
         </w:rPr>
         <w:lastRenderedPageBreak/>
         <w:drawing>
@@ -2313,7 +2544,23 @@
           <w:rFonts w:ascii="Times New Roman" w:hAnsi="Times New Roman" w:cs="Times New Roman"/>
           <w:color w:val="000000" w:themeColor="text1"/>
         </w:rPr>
-        <w:t>: Painel de saída Labview - Front Pane.</w:t>
+        <w:t xml:space="preserve">: Painel de saída </w:t>
+      </w:r>
+      <w:proofErr w:type="spellStart"/>
+      <w:r>
+        <w:rPr>
+          <w:rFonts w:ascii="Times New Roman" w:hAnsi="Times New Roman" w:cs="Times New Roman"/>
+          <w:color w:val="000000" w:themeColor="text1"/>
+        </w:rPr>
+        <w:t>Labview</w:t>
+      </w:r>
+      <w:proofErr w:type="spellEnd"/>
+      <w:r>
+        <w:rPr>
+          <w:rFonts w:ascii="Times New Roman" w:hAnsi="Times New Roman" w:cs="Times New Roman"/>
+          <w:color w:val="000000" w:themeColor="text1"/>
+        </w:rPr>
+        <w:t xml:space="preserve"> - Front Pane.</w:t>
       </w:r>
     </w:p>
     <w:p>
@@ -2481,328 +2728,343 @@
     </w:p>
     <w:p>
       <w:pPr>
-        <w:jc w:val="both"/>
-        <w:rPr>
-          <w:rFonts w:ascii="Times New Roman" w:hAnsi="Times New Roman" w:cs="Times New Roman"/>
-          <w:color w:val="000000" w:themeColor="text1"/>
-          <w:sz w:val="24"/>
-        </w:rPr>
-      </w:pPr>
-      <w:r>
+        <w:ind w:firstLine="708"/>
+        <w:jc w:val="both"/>
+        <w:rPr>
+          <w:rFonts w:ascii="Times New Roman" w:hAnsi="Times New Roman" w:cs="Times New Roman"/>
+          <w:color w:val="000000" w:themeColor="text1"/>
+          <w:sz w:val="24"/>
+        </w:rPr>
+      </w:pPr>
+      <w:r>
+        <w:rPr>
+          <w:rFonts w:ascii="Times New Roman" w:hAnsi="Times New Roman" w:cs="Times New Roman"/>
+          <w:color w:val="000000" w:themeColor="text1"/>
+          <w:sz w:val="24"/>
+        </w:rPr>
+        <w:t xml:space="preserve">Em contato inicial com o </w:t>
+      </w:r>
+      <w:proofErr w:type="spellStart"/>
+      <w:r>
+        <w:rPr>
+          <w:rFonts w:ascii="Times New Roman" w:hAnsi="Times New Roman" w:cs="Times New Roman"/>
+          <w:color w:val="000000" w:themeColor="text1"/>
+          <w:sz w:val="24"/>
+        </w:rPr>
+        <w:t>LabView</w:t>
+      </w:r>
+      <w:proofErr w:type="spellEnd"/>
+      <w:r>
+        <w:rPr>
+          <w:rFonts w:ascii="Times New Roman" w:hAnsi="Times New Roman" w:cs="Times New Roman"/>
+          <w:color w:val="000000" w:themeColor="text1"/>
+          <w:sz w:val="24"/>
+        </w:rPr>
+        <w:t xml:space="preserve">, </w:t>
+      </w:r>
+      <w:r>
+        <w:rPr>
+          <w:rFonts w:ascii="Times New Roman" w:hAnsi="Times New Roman" w:cs="Times New Roman"/>
+          <w:color w:val="000000" w:themeColor="text1"/>
+          <w:sz w:val="24"/>
+        </w:rPr>
+        <w:t xml:space="preserve">este experimento foi realizado. Mesmo sem experiência com a ferramenta, os objetivos foram atingidos sem grandes dificuldades devido ao seu fácil manuseio utilizando toda a parte do </w:t>
+      </w:r>
+      <w:proofErr w:type="spellStart"/>
+      <w:r>
+        <w:rPr>
+          <w:rFonts w:ascii="Times New Roman" w:hAnsi="Times New Roman" w:cs="Times New Roman"/>
+          <w:color w:val="000000" w:themeColor="text1"/>
+          <w:sz w:val="24"/>
+        </w:rPr>
+        <w:t>Block</w:t>
+      </w:r>
+      <w:proofErr w:type="spellEnd"/>
+      <w:r>
+        <w:rPr>
+          <w:rFonts w:ascii="Times New Roman" w:hAnsi="Times New Roman" w:cs="Times New Roman"/>
+          <w:color w:val="000000" w:themeColor="text1"/>
+          <w:sz w:val="24"/>
+        </w:rPr>
+        <w:t xml:space="preserve"> </w:t>
+      </w:r>
+      <w:proofErr w:type="spellStart"/>
+      <w:r>
+        <w:rPr>
+          <w:rFonts w:ascii="Times New Roman" w:hAnsi="Times New Roman" w:cs="Times New Roman"/>
+          <w:color w:val="000000" w:themeColor="text1"/>
+          <w:sz w:val="24"/>
+        </w:rPr>
+        <w:t>Diagram</w:t>
+      </w:r>
+      <w:proofErr w:type="spellEnd"/>
+      <w:r>
+        <w:rPr>
+          <w:rFonts w:ascii="Times New Roman" w:hAnsi="Times New Roman" w:cs="Times New Roman"/>
+          <w:color w:val="000000" w:themeColor="text1"/>
+          <w:sz w:val="24"/>
+        </w:rPr>
+        <w:t xml:space="preserve"> para implementação da lógica do IMC e o Front Pane para mostrar os resultados conforme os parâmetros de entrada fossem alterados.</w:t>
+      </w:r>
+    </w:p>
+    <w:p>
+      <w:pPr>
+        <w:jc w:val="both"/>
+        <w:rPr>
+          <w:rFonts w:ascii="Times New Roman" w:hAnsi="Times New Roman" w:cs="Times New Roman"/>
+          <w:color w:val="000000" w:themeColor="text1"/>
+          <w:sz w:val="24"/>
+        </w:rPr>
+      </w:pPr>
+    </w:p>
+    <w:p>
+      <w:pPr>
+        <w:jc w:val="both"/>
+        <w:rPr>
+          <w:rFonts w:ascii="Times New Roman" w:hAnsi="Times New Roman" w:cs="Times New Roman"/>
+          <w:color w:val="000000" w:themeColor="text1"/>
+          <w:sz w:val="24"/>
+        </w:rPr>
+      </w:pPr>
+    </w:p>
+    <w:p>
+      <w:pPr>
+        <w:jc w:val="both"/>
+        <w:rPr>
+          <w:rFonts w:ascii="Times New Roman" w:hAnsi="Times New Roman" w:cs="Times New Roman"/>
+          <w:color w:val="000000" w:themeColor="text1"/>
+          <w:sz w:val="24"/>
+        </w:rPr>
+      </w:pPr>
+    </w:p>
+    <w:p>
+      <w:pPr>
+        <w:jc w:val="both"/>
+        <w:rPr>
+          <w:rFonts w:ascii="Times New Roman" w:hAnsi="Times New Roman" w:cs="Times New Roman"/>
+          <w:color w:val="000000" w:themeColor="text1"/>
+          <w:sz w:val="24"/>
+        </w:rPr>
+      </w:pPr>
+    </w:p>
+    <w:p>
+      <w:pPr>
+        <w:jc w:val="both"/>
+        <w:rPr>
+          <w:rFonts w:ascii="Times New Roman" w:hAnsi="Times New Roman" w:cs="Times New Roman"/>
+          <w:color w:val="000000" w:themeColor="text1"/>
+          <w:sz w:val="24"/>
+        </w:rPr>
+      </w:pPr>
+    </w:p>
+    <w:p>
+      <w:pPr>
+        <w:jc w:val="both"/>
+        <w:rPr>
+          <w:rFonts w:ascii="Times New Roman" w:hAnsi="Times New Roman" w:cs="Times New Roman"/>
+          <w:color w:val="000000" w:themeColor="text1"/>
+          <w:sz w:val="24"/>
+        </w:rPr>
+      </w:pPr>
+    </w:p>
+    <w:p>
+      <w:pPr>
+        <w:jc w:val="both"/>
+        <w:rPr>
+          <w:rFonts w:ascii="Times New Roman" w:hAnsi="Times New Roman" w:cs="Times New Roman"/>
+          <w:color w:val="000000" w:themeColor="text1"/>
+          <w:sz w:val="24"/>
+        </w:rPr>
+      </w:pPr>
+    </w:p>
+    <w:p>
+      <w:pPr>
+        <w:jc w:val="both"/>
+        <w:rPr>
+          <w:rFonts w:ascii="Times New Roman" w:hAnsi="Times New Roman" w:cs="Times New Roman"/>
+          <w:color w:val="000000" w:themeColor="text1"/>
+          <w:sz w:val="24"/>
+        </w:rPr>
+      </w:pPr>
+    </w:p>
+    <w:p>
+      <w:pPr>
+        <w:jc w:val="both"/>
+        <w:rPr>
+          <w:rFonts w:ascii="Times New Roman" w:hAnsi="Times New Roman" w:cs="Times New Roman"/>
+          <w:color w:val="000000" w:themeColor="text1"/>
+          <w:sz w:val="24"/>
+        </w:rPr>
+      </w:pPr>
+    </w:p>
+    <w:p>
+      <w:pPr>
+        <w:jc w:val="both"/>
+        <w:rPr>
+          <w:rFonts w:ascii="Times New Roman" w:hAnsi="Times New Roman" w:cs="Times New Roman"/>
+          <w:color w:val="000000" w:themeColor="text1"/>
+          <w:sz w:val="24"/>
+        </w:rPr>
+      </w:pPr>
+    </w:p>
+    <w:p>
+      <w:pPr>
+        <w:jc w:val="both"/>
+        <w:rPr>
+          <w:rFonts w:ascii="Times New Roman" w:hAnsi="Times New Roman" w:cs="Times New Roman"/>
+          <w:color w:val="000000" w:themeColor="text1"/>
+          <w:sz w:val="24"/>
+        </w:rPr>
+      </w:pPr>
+    </w:p>
+    <w:p>
+      <w:pPr>
+        <w:jc w:val="both"/>
+        <w:rPr>
+          <w:rFonts w:ascii="Times New Roman" w:hAnsi="Times New Roman" w:cs="Times New Roman"/>
+          <w:color w:val="000000" w:themeColor="text1"/>
+          <w:sz w:val="24"/>
+        </w:rPr>
+      </w:pPr>
+    </w:p>
+    <w:p>
+      <w:pPr>
+        <w:jc w:val="both"/>
+        <w:rPr>
+          <w:rFonts w:ascii="Times New Roman" w:hAnsi="Times New Roman" w:cs="Times New Roman"/>
+          <w:color w:val="000000" w:themeColor="text1"/>
+          <w:sz w:val="24"/>
+        </w:rPr>
+      </w:pPr>
+    </w:p>
+    <w:p>
+      <w:pPr>
+        <w:jc w:val="both"/>
+        <w:rPr>
+          <w:rFonts w:ascii="Times New Roman" w:hAnsi="Times New Roman" w:cs="Times New Roman"/>
+          <w:color w:val="000000" w:themeColor="text1"/>
+          <w:sz w:val="24"/>
+        </w:rPr>
+      </w:pPr>
+    </w:p>
+    <w:p>
+      <w:pPr>
+        <w:jc w:val="both"/>
+        <w:rPr>
+          <w:rFonts w:ascii="Times New Roman" w:hAnsi="Times New Roman" w:cs="Times New Roman"/>
+          <w:color w:val="000000" w:themeColor="text1"/>
+          <w:sz w:val="24"/>
+        </w:rPr>
+      </w:pPr>
+    </w:p>
+    <w:p>
+      <w:pPr>
+        <w:jc w:val="both"/>
+        <w:rPr>
+          <w:rFonts w:ascii="Times New Roman" w:hAnsi="Times New Roman" w:cs="Times New Roman"/>
+          <w:color w:val="000000" w:themeColor="text1"/>
+          <w:sz w:val="24"/>
+        </w:rPr>
+      </w:pPr>
+    </w:p>
+    <w:p>
+      <w:pPr>
+        <w:jc w:val="both"/>
+        <w:rPr>
+          <w:rFonts w:ascii="Times New Roman" w:hAnsi="Times New Roman" w:cs="Times New Roman"/>
+          <w:color w:val="000000" w:themeColor="text1"/>
+          <w:sz w:val="24"/>
+        </w:rPr>
+      </w:pPr>
+    </w:p>
+    <w:p>
+      <w:pPr>
+        <w:jc w:val="both"/>
+        <w:rPr>
+          <w:rFonts w:ascii="Times New Roman" w:hAnsi="Times New Roman" w:cs="Times New Roman"/>
+          <w:color w:val="000000" w:themeColor="text1"/>
+          <w:sz w:val="24"/>
+        </w:rPr>
+      </w:pPr>
+    </w:p>
+    <w:p>
+      <w:pPr>
+        <w:jc w:val="both"/>
+        <w:rPr>
+          <w:rFonts w:ascii="Times New Roman" w:hAnsi="Times New Roman" w:cs="Times New Roman"/>
+          <w:color w:val="000000" w:themeColor="text1"/>
+          <w:sz w:val="24"/>
+        </w:rPr>
+      </w:pPr>
+    </w:p>
+    <w:p>
+      <w:pPr>
+        <w:jc w:val="both"/>
+        <w:rPr>
+          <w:rFonts w:ascii="Times New Roman" w:hAnsi="Times New Roman" w:cs="Times New Roman"/>
+          <w:color w:val="000000" w:themeColor="text1"/>
+          <w:sz w:val="24"/>
+        </w:rPr>
+      </w:pPr>
+    </w:p>
+    <w:p>
+      <w:pPr>
+        <w:jc w:val="both"/>
+        <w:rPr>
+          <w:rFonts w:ascii="Times New Roman" w:hAnsi="Times New Roman" w:cs="Times New Roman"/>
+          <w:color w:val="000000" w:themeColor="text1"/>
+          <w:sz w:val="24"/>
+        </w:rPr>
+      </w:pPr>
+    </w:p>
+    <w:p>
+      <w:pPr>
+        <w:jc w:val="both"/>
+        <w:rPr>
+          <w:rFonts w:ascii="Times New Roman" w:hAnsi="Times New Roman" w:cs="Times New Roman"/>
+          <w:color w:val="000000" w:themeColor="text1"/>
+          <w:sz w:val="24"/>
+        </w:rPr>
+      </w:pPr>
+    </w:p>
+    <w:p>
+      <w:pPr>
+        <w:jc w:val="both"/>
+        <w:rPr>
+          <w:rFonts w:ascii="Times New Roman" w:hAnsi="Times New Roman" w:cs="Times New Roman"/>
+          <w:color w:val="000000" w:themeColor="text1"/>
+          <w:sz w:val="24"/>
+        </w:rPr>
+      </w:pPr>
+    </w:p>
+    <w:p>
+      <w:pPr>
+        <w:jc w:val="both"/>
+        <w:rPr>
+          <w:rFonts w:ascii="Times New Roman" w:hAnsi="Times New Roman" w:cs="Times New Roman"/>
+          <w:color w:val="000000" w:themeColor="text1"/>
+          <w:sz w:val="24"/>
+        </w:rPr>
+      </w:pPr>
+    </w:p>
+    <w:p>
+      <w:pPr>
+        <w:jc w:val="both"/>
+        <w:rPr>
+          <w:rFonts w:ascii="Times New Roman" w:hAnsi="Times New Roman" w:cs="Times New Roman"/>
+          <w:color w:val="000000" w:themeColor="text1"/>
+          <w:sz w:val="24"/>
+        </w:rPr>
+      </w:pPr>
+    </w:p>
+    <w:p>
+      <w:pPr>
+        <w:jc w:val="center"/>
         <w:rPr>
           <w:rFonts w:ascii="Times New Roman" w:hAnsi="Times New Roman" w:cs="Times New Roman"/>
           <w:color w:val="000000" w:themeColor="text1"/>
           <w:sz w:val="28"/>
         </w:rPr>
-        <w:tab/>
-      </w:r>
-      <w:r>
-        <w:rPr>
-          <w:rFonts w:ascii="Times New Roman" w:hAnsi="Times New Roman" w:cs="Times New Roman"/>
-          <w:color w:val="000000" w:themeColor="text1"/>
-          <w:sz w:val="24"/>
-        </w:rPr>
-        <w:t xml:space="preserve">Ao realizar este experimento </w:t>
-      </w:r>
-      <w:r>
-        <w:rPr>
-          <w:rFonts w:ascii="Times New Roman" w:hAnsi="Times New Roman" w:cs="Times New Roman"/>
-          <w:color w:val="000000" w:themeColor="text1"/>
-          <w:sz w:val="24"/>
-        </w:rPr>
-        <w:t>em</w:t>
-      </w:r>
-      <w:r>
-        <w:rPr>
-          <w:rFonts w:ascii="Times New Roman" w:hAnsi="Times New Roman" w:cs="Times New Roman"/>
-          <w:color w:val="000000" w:themeColor="text1"/>
-          <w:sz w:val="24"/>
-        </w:rPr>
-        <w:t xml:space="preserve"> contato inicial com o Labview</w:t>
-      </w:r>
-      <w:r>
-        <w:rPr>
-          <w:rFonts w:ascii="Times New Roman" w:hAnsi="Times New Roman" w:cs="Times New Roman"/>
-          <w:color w:val="000000" w:themeColor="text1"/>
-          <w:sz w:val="24"/>
-        </w:rPr>
-        <w:t>,</w:t>
-      </w:r>
-      <w:r>
-        <w:rPr>
-          <w:rFonts w:ascii="Times New Roman" w:hAnsi="Times New Roman" w:cs="Times New Roman"/>
-          <w:color w:val="000000" w:themeColor="text1"/>
-          <w:sz w:val="24"/>
-        </w:rPr>
-        <w:t xml:space="preserve"> </w:t>
-      </w:r>
-      <w:r>
-        <w:rPr>
-          <w:rFonts w:ascii="Times New Roman" w:hAnsi="Times New Roman" w:cs="Times New Roman"/>
-          <w:color w:val="000000" w:themeColor="text1"/>
-          <w:sz w:val="24"/>
-        </w:rPr>
-        <w:t>o objetivo foi realizado utilizando toda a parte do Block Diagram para a implementação da lógica e no Front Pane para mostrar os resultados conforme fossem sendo alterados os parâmetros de entrada do programa.</w:t>
-      </w:r>
-    </w:p>
-    <w:p>
-      <w:pPr>
-        <w:jc w:val="both"/>
-        <w:rPr>
-          <w:rFonts w:ascii="Times New Roman" w:hAnsi="Times New Roman" w:cs="Times New Roman"/>
-          <w:color w:val="000000" w:themeColor="text1"/>
-          <w:sz w:val="24"/>
-        </w:rPr>
-      </w:pPr>
-    </w:p>
-    <w:p>
-      <w:pPr>
-        <w:jc w:val="both"/>
-        <w:rPr>
-          <w:rFonts w:ascii="Times New Roman" w:hAnsi="Times New Roman" w:cs="Times New Roman"/>
-          <w:color w:val="000000" w:themeColor="text1"/>
-          <w:sz w:val="24"/>
-        </w:rPr>
-      </w:pPr>
-    </w:p>
-    <w:p>
-      <w:pPr>
-        <w:jc w:val="both"/>
-        <w:rPr>
-          <w:rFonts w:ascii="Times New Roman" w:hAnsi="Times New Roman" w:cs="Times New Roman"/>
-          <w:color w:val="000000" w:themeColor="text1"/>
-          <w:sz w:val="24"/>
-        </w:rPr>
-      </w:pPr>
-    </w:p>
-    <w:p>
-      <w:pPr>
-        <w:jc w:val="both"/>
-        <w:rPr>
-          <w:rFonts w:ascii="Times New Roman" w:hAnsi="Times New Roman" w:cs="Times New Roman"/>
-          <w:color w:val="000000" w:themeColor="text1"/>
-          <w:sz w:val="24"/>
-        </w:rPr>
-      </w:pPr>
-    </w:p>
-    <w:p>
-      <w:pPr>
-        <w:jc w:val="both"/>
-        <w:rPr>
-          <w:rFonts w:ascii="Times New Roman" w:hAnsi="Times New Roman" w:cs="Times New Roman"/>
-          <w:color w:val="000000" w:themeColor="text1"/>
-          <w:sz w:val="24"/>
-        </w:rPr>
-      </w:pPr>
-    </w:p>
-    <w:p>
-      <w:pPr>
-        <w:jc w:val="both"/>
-        <w:rPr>
-          <w:rFonts w:ascii="Times New Roman" w:hAnsi="Times New Roman" w:cs="Times New Roman"/>
-          <w:color w:val="000000" w:themeColor="text1"/>
-          <w:sz w:val="24"/>
-        </w:rPr>
-      </w:pPr>
-    </w:p>
-    <w:p>
-      <w:pPr>
-        <w:jc w:val="both"/>
-        <w:rPr>
-          <w:rFonts w:ascii="Times New Roman" w:hAnsi="Times New Roman" w:cs="Times New Roman"/>
-          <w:color w:val="000000" w:themeColor="text1"/>
-          <w:sz w:val="24"/>
-        </w:rPr>
-      </w:pPr>
-    </w:p>
-    <w:p>
-      <w:pPr>
-        <w:jc w:val="both"/>
-        <w:rPr>
-          <w:rFonts w:ascii="Times New Roman" w:hAnsi="Times New Roman" w:cs="Times New Roman"/>
-          <w:color w:val="000000" w:themeColor="text1"/>
-          <w:sz w:val="24"/>
-        </w:rPr>
-      </w:pPr>
-    </w:p>
-    <w:p>
-      <w:pPr>
-        <w:jc w:val="both"/>
-        <w:rPr>
-          <w:rFonts w:ascii="Times New Roman" w:hAnsi="Times New Roman" w:cs="Times New Roman"/>
-          <w:color w:val="000000" w:themeColor="text1"/>
-          <w:sz w:val="24"/>
-        </w:rPr>
-      </w:pPr>
-    </w:p>
-    <w:p>
-      <w:pPr>
-        <w:jc w:val="both"/>
-        <w:rPr>
-          <w:rFonts w:ascii="Times New Roman" w:hAnsi="Times New Roman" w:cs="Times New Roman"/>
-          <w:color w:val="000000" w:themeColor="text1"/>
-          <w:sz w:val="24"/>
-        </w:rPr>
-      </w:pPr>
-    </w:p>
-    <w:p>
-      <w:pPr>
-        <w:jc w:val="both"/>
-        <w:rPr>
-          <w:rFonts w:ascii="Times New Roman" w:hAnsi="Times New Roman" w:cs="Times New Roman"/>
-          <w:color w:val="000000" w:themeColor="text1"/>
-          <w:sz w:val="24"/>
-        </w:rPr>
-      </w:pPr>
-    </w:p>
-    <w:p>
-      <w:pPr>
-        <w:jc w:val="both"/>
-        <w:rPr>
-          <w:rFonts w:ascii="Times New Roman" w:hAnsi="Times New Roman" w:cs="Times New Roman"/>
-          <w:color w:val="000000" w:themeColor="text1"/>
-          <w:sz w:val="24"/>
-        </w:rPr>
-      </w:pPr>
-    </w:p>
-    <w:p>
-      <w:pPr>
-        <w:jc w:val="both"/>
-        <w:rPr>
-          <w:rFonts w:ascii="Times New Roman" w:hAnsi="Times New Roman" w:cs="Times New Roman"/>
-          <w:color w:val="000000" w:themeColor="text1"/>
-          <w:sz w:val="24"/>
-        </w:rPr>
-      </w:pPr>
-    </w:p>
-    <w:p>
-      <w:pPr>
-        <w:jc w:val="both"/>
-        <w:rPr>
-          <w:rFonts w:ascii="Times New Roman" w:hAnsi="Times New Roman" w:cs="Times New Roman"/>
-          <w:color w:val="000000" w:themeColor="text1"/>
-          <w:sz w:val="24"/>
-        </w:rPr>
-      </w:pPr>
-    </w:p>
-    <w:p>
-      <w:pPr>
-        <w:jc w:val="both"/>
-        <w:rPr>
-          <w:rFonts w:ascii="Times New Roman" w:hAnsi="Times New Roman" w:cs="Times New Roman"/>
-          <w:color w:val="000000" w:themeColor="text1"/>
-          <w:sz w:val="24"/>
-        </w:rPr>
-      </w:pPr>
-    </w:p>
-    <w:p>
-      <w:pPr>
-        <w:jc w:val="both"/>
-        <w:rPr>
-          <w:rFonts w:ascii="Times New Roman" w:hAnsi="Times New Roman" w:cs="Times New Roman"/>
-          <w:color w:val="000000" w:themeColor="text1"/>
-          <w:sz w:val="24"/>
-        </w:rPr>
-      </w:pPr>
-    </w:p>
-    <w:p>
-      <w:pPr>
-        <w:jc w:val="both"/>
-        <w:rPr>
-          <w:rFonts w:ascii="Times New Roman" w:hAnsi="Times New Roman" w:cs="Times New Roman"/>
-          <w:color w:val="000000" w:themeColor="text1"/>
-          <w:sz w:val="24"/>
-        </w:rPr>
-      </w:pPr>
-    </w:p>
-    <w:p>
-      <w:pPr>
-        <w:jc w:val="both"/>
-        <w:rPr>
-          <w:rFonts w:ascii="Times New Roman" w:hAnsi="Times New Roman" w:cs="Times New Roman"/>
-          <w:color w:val="000000" w:themeColor="text1"/>
-          <w:sz w:val="24"/>
-        </w:rPr>
-      </w:pPr>
-    </w:p>
-    <w:p>
-      <w:pPr>
-        <w:jc w:val="both"/>
-        <w:rPr>
-          <w:rFonts w:ascii="Times New Roman" w:hAnsi="Times New Roman" w:cs="Times New Roman"/>
-          <w:color w:val="000000" w:themeColor="text1"/>
-          <w:sz w:val="24"/>
-        </w:rPr>
-      </w:pPr>
-    </w:p>
-    <w:p>
-      <w:pPr>
-        <w:jc w:val="both"/>
-        <w:rPr>
-          <w:rFonts w:ascii="Times New Roman" w:hAnsi="Times New Roman" w:cs="Times New Roman"/>
-          <w:color w:val="000000" w:themeColor="text1"/>
-          <w:sz w:val="24"/>
-        </w:rPr>
-      </w:pPr>
-    </w:p>
-    <w:p>
-      <w:pPr>
-        <w:jc w:val="both"/>
-        <w:rPr>
-          <w:rFonts w:ascii="Times New Roman" w:hAnsi="Times New Roman" w:cs="Times New Roman"/>
-          <w:color w:val="000000" w:themeColor="text1"/>
-          <w:sz w:val="24"/>
-        </w:rPr>
-      </w:pPr>
-    </w:p>
-    <w:p>
-      <w:pPr>
-        <w:jc w:val="both"/>
-        <w:rPr>
-          <w:rFonts w:ascii="Times New Roman" w:hAnsi="Times New Roman" w:cs="Times New Roman"/>
-          <w:color w:val="000000" w:themeColor="text1"/>
-          <w:sz w:val="24"/>
-        </w:rPr>
-      </w:pPr>
-    </w:p>
-    <w:p>
-      <w:pPr>
-        <w:jc w:val="both"/>
-        <w:rPr>
-          <w:rFonts w:ascii="Times New Roman" w:hAnsi="Times New Roman" w:cs="Times New Roman"/>
-          <w:color w:val="000000" w:themeColor="text1"/>
-          <w:sz w:val="24"/>
-        </w:rPr>
-      </w:pPr>
-    </w:p>
-    <w:p>
-      <w:pPr>
-        <w:jc w:val="both"/>
-        <w:rPr>
-          <w:rFonts w:ascii="Times New Roman" w:hAnsi="Times New Roman" w:cs="Times New Roman"/>
-          <w:color w:val="000000" w:themeColor="text1"/>
-          <w:sz w:val="24"/>
-        </w:rPr>
-      </w:pPr>
-    </w:p>
-    <w:p>
-      <w:pPr>
-        <w:jc w:val="both"/>
-        <w:rPr>
-          <w:rFonts w:ascii="Times New Roman" w:hAnsi="Times New Roman" w:cs="Times New Roman"/>
-          <w:color w:val="000000" w:themeColor="text1"/>
-          <w:sz w:val="24"/>
-        </w:rPr>
-      </w:pPr>
-    </w:p>
-    <w:p>
-      <w:pPr>
-        <w:jc w:val="both"/>
-        <w:rPr>
-          <w:rFonts w:ascii="Times New Roman" w:hAnsi="Times New Roman" w:cs="Times New Roman"/>
-          <w:color w:val="000000" w:themeColor="text1"/>
-          <w:sz w:val="24"/>
-        </w:rPr>
       </w:pPr>
     </w:p>
     <w:p>
@@ -2814,6 +3076,8 @@
           <w:sz w:val="28"/>
         </w:rPr>
       </w:pPr>
+      <w:bookmarkStart w:id="0" w:name="_GoBack"/>
+      <w:bookmarkEnd w:id="0"/>
       <w:r>
         <w:rPr>
           <w:rFonts w:ascii="Times New Roman" w:hAnsi="Times New Roman" w:cs="Times New Roman"/>
@@ -3105,7 +3369,7 @@
 </file>
 
 <file path=word/styles.xml><?xml version="1.0" encoding="utf-8"?>
-<w:styles xmlns:mc="http://schemas.openxmlformats.org/markup-compatibility/2006" xmlns:r="http://schemas.openxmlformats.org/officeDocument/2006/relationships" xmlns:w="http://schemas.openxmlformats.org/wordprocessingml/2006/main" xmlns:w14="http://schemas.microsoft.com/office/word/2010/wordml" xmlns:w15="http://schemas.microsoft.com/office/word/2012/wordml" xmlns:w16cid="http://schemas.microsoft.com/office/word/2016/wordml/cid" xmlns:w16se="http://schemas.microsoft.com/office/word/2015/wordml/symex" mc:Ignorable="w14 w15 w16se w16cid">
+<w:styles xmlns:mc="http://schemas.openxmlformats.org/markup-compatibility/2006" xmlns:r="http://schemas.openxmlformats.org/officeDocument/2006/relationships" xmlns:w="http://schemas.openxmlformats.org/wordprocessingml/2006/main" xmlns:w14="http://schemas.microsoft.com/office/word/2010/wordml" xmlns:w15="http://schemas.microsoft.com/office/word/2012/wordml" mc:Ignorable="w14 w15">
   <w:docDefaults>
     <w:rPrDefault>
       <w:rPr>
@@ -3121,7 +3385,7 @@
       </w:pPr>
     </w:pPrDefault>
   </w:docDefaults>
-  <w:latentStyles w:defLockedState="0" w:defUIPriority="99" w:defSemiHidden="0" w:defUnhideWhenUsed="0" w:defQFormat="0" w:count="375">
+  <w:latentStyles w:defLockedState="0" w:defUIPriority="99" w:defSemiHidden="0" w:defUnhideWhenUsed="0" w:defQFormat="0" w:count="371">
     <w:lsdException w:name="Normal" w:uiPriority="0" w:qFormat="1"/>
     <w:lsdException w:name="heading 1" w:uiPriority="9" w:qFormat="1"/>
     <w:lsdException w:name="heading 2" w:semiHidden="1" w:uiPriority="9" w:unhideWhenUsed="1" w:qFormat="1"/>
@@ -3493,10 +3757,6 @@
     <w:lsdException w:name="List Table 5 Dark Accent 6" w:uiPriority="50"/>
     <w:lsdException w:name="List Table 6 Colorful Accent 6" w:uiPriority="51"/>
     <w:lsdException w:name="List Table 7 Colorful Accent 6" w:uiPriority="52"/>
-    <w:lsdException w:name="Mention" w:semiHidden="1" w:unhideWhenUsed="1"/>
-    <w:lsdException w:name="Smart Hyperlink" w:semiHidden="1" w:unhideWhenUsed="1"/>
-    <w:lsdException w:name="Hashtag" w:semiHidden="1" w:unhideWhenUsed="1"/>
-    <w:lsdException w:name="Unresolved Mention" w:semiHidden="1" w:unhideWhenUsed="1"/>
   </w:latentStyles>
   <w:style w:type="paragraph" w:default="1" w:styleId="Normal">
     <w:name w:val="Normal"/>
@@ -3588,7 +3848,7 @@
       <w:u w:val="single"/>
     </w:rPr>
   </w:style>
-  <w:style w:type="character" w:styleId="MenoPendente">
+  <w:style w:type="character" w:customStyle="1" w:styleId="UnresolvedMention">
     <w:name w:val="Unresolved Mention"/>
     <w:basedOn w:val="Fontepargpadro"/>
     <w:uiPriority w:val="99"/>
@@ -3903,7 +4163,7 @@
 </file>
 
 <file path=customXml/itemProps1.xml><?xml version="1.0" encoding="utf-8"?>
-<ds:datastoreItem xmlns:ds="http://schemas.openxmlformats.org/officeDocument/2006/customXml" ds:itemID="{201FC91C-C247-4619-8D3B-F4B27F442A57}">
+<ds:datastoreItem xmlns:ds="http://schemas.openxmlformats.org/officeDocument/2006/customXml" ds:itemID="{80ECB033-0092-49F9-9839-BBF07C6B15BE}">
   <ds:schemaRefs>
     <ds:schemaRef ds:uri="http://schemas.openxmlformats.org/officeDocument/2006/bibliography"/>
   </ds:schemaRefs>

</xml_diff>